<commit_message>
Update Documentatie Ik hou van hobby`s.docx
</commit_message>
<xml_diff>
--- a/word-files/Documentatie Ik hou van hobby`s.docx
+++ b/word-files/Documentatie Ik hou van hobby`s.docx
@@ -414,21 +414,12 @@
                                         <w:color w:val="FFFFFF" w:themeColor="background1"/>
                                       </w:rPr>
                                     </w:pPr>
-                                    <w:proofErr w:type="spellStart"/>
                                     <w:r>
                                       <w:rPr>
                                         <w:rFonts w:cstheme="minorBidi"/>
                                         <w:color w:val="FFFFFF" w:themeColor="background1"/>
                                       </w:rPr>
-                                      <w:t>Groep</w:t>
-                                    </w:r>
-                                    <w:proofErr w:type="spellEnd"/>
-                                    <w:r>
-                                      <w:rPr>
-                                        <w:rFonts w:cstheme="minorBidi"/>
-                                        <w:color w:val="FFFFFF" w:themeColor="background1"/>
-                                      </w:rPr>
-                                      <w:t>: 1</w:t>
+                                      <w:t>Groep: 1</w:t>
                                     </w:r>
                                   </w:p>
                                 </w:sdtContent>
@@ -478,21 +469,12 @@
                                   <w:color w:val="FFFFFF" w:themeColor="background1"/>
                                 </w:rPr>
                               </w:pPr>
-                              <w:proofErr w:type="spellStart"/>
                               <w:r>
                                 <w:rPr>
                                   <w:rFonts w:cstheme="minorBidi"/>
                                   <w:color w:val="FFFFFF" w:themeColor="background1"/>
                                 </w:rPr>
-                                <w:t>Groep</w:t>
-                              </w:r>
-                              <w:proofErr w:type="spellEnd"/>
-                              <w:r>
-                                <w:rPr>
-                                  <w:rFonts w:cstheme="minorBidi"/>
-                                  <w:color w:val="FFFFFF" w:themeColor="background1"/>
-                                </w:rPr>
-                                <w:t>: 1</w:t>
+                                <w:t>Groep: 1</w:t>
                               </w:r>
                             </w:p>
                           </w:sdtContent>
@@ -1363,7 +1345,19 @@
         <w:rPr>
           <w:lang w:val="nl-NL"/>
         </w:rPr>
-        <w:t>We hebben de moodboard gemaakt door te gaan kijken wat de hobb`s zijn van ons 4 en kijken naar welke kleuren we wilde gebruiken allemaal zodat we een fatsoenlijk beeld van de stijl van de webiste konden neerzetten, hieronder zie je het moodboard volledig uitgewerkt.</w:t>
+        <w:t>We hebben de moodboard gemaakt door te gaan kijken wat de hobb</w:t>
+      </w:r>
+      <w:r>
+        <w:rPr>
+          <w:lang w:val="nl-NL"/>
+        </w:rPr>
+        <w:t>y</w:t>
+      </w:r>
+      <w:r>
+        <w:rPr>
+          <w:lang w:val="nl-NL"/>
+        </w:rPr>
+        <w:t>`s zijn van ons 4 en kijken naar welke kleuren we wilde gebruiken allemaal zodat we een fatsoenlijk beeld van de stijl van de webiste konden neerzetten, hieronder zie je het moodboard volledig uitgewerkt.</w:t>
       </w:r>
     </w:p>
     <w:p>
@@ -1749,11 +1743,9 @@
       </w:r>
     </w:p>
     <w:p>
-      <w:proofErr w:type="spellStart"/>
       <w:r>
         <w:t>Dreamhack</w:t>
       </w:r>
-      <w:proofErr w:type="spellEnd"/>
     </w:p>
     <w:p>
       <w:r>
@@ -2571,6 +2563,93 @@
           <w:lang w:val="nl-NL"/>
         </w:rPr>
       </w:pPr>
+      <w:r>
+        <w:rPr>
+          <w:lang w:val="nl-NL"/>
+        </w:rPr>
+        <w:t xml:space="preserve">Bruce </w:t>
+      </w:r>
+      <w:r>
+        <w:rPr>
+          <w:lang w:val="nl-NL"/>
+        </w:rPr>
+        <w:t>↓</w:t>
+      </w:r>
+    </w:p>
+    <w:p>
+      <w:pPr>
+        <w:rPr>
+          <w:lang w:val="nl-NL"/>
+        </w:rPr>
+      </w:pPr>
+      <w:r>
+        <w:rPr>
+          <w:lang w:val="nl-NL"/>
+        </w:rPr>
+        <w:t>- Tekst toevoegen</w:t>
+      </w:r>
+    </w:p>
+    <w:p>
+      <w:pPr>
+        <w:rPr>
+          <w:lang w:val="nl-NL"/>
+        </w:rPr>
+      </w:pPr>
+      <w:r>
+        <w:rPr>
+          <w:lang w:val="nl-NL"/>
+        </w:rPr>
+        <w:t>- Foto’s toevoegen</w:t>
+      </w:r>
+    </w:p>
+    <w:p>
+      <w:pPr>
+        <w:rPr>
+          <w:lang w:val="nl-NL"/>
+        </w:rPr>
+      </w:pPr>
+    </w:p>
+    <w:p>
+      <w:pPr>
+        <w:rPr>
+          <w:lang w:val="nl-NL"/>
+        </w:rPr>
+      </w:pPr>
+    </w:p>
+    <w:p>
+      <w:pPr>
+        <w:rPr>
+          <w:lang w:val="nl-NL"/>
+        </w:rPr>
+      </w:pPr>
+    </w:p>
+    <w:p>
+      <w:pPr>
+        <w:rPr>
+          <w:lang w:val="nl-NL"/>
+        </w:rPr>
+      </w:pPr>
+    </w:p>
+    <w:p>
+      <w:pPr>
+        <w:rPr>
+          <w:lang w:val="nl-NL"/>
+        </w:rPr>
+      </w:pPr>
+    </w:p>
+    <w:p>
+      <w:pPr>
+        <w:rPr>
+          <w:lang w:val="nl-NL"/>
+        </w:rPr>
+      </w:pPr>
+    </w:p>
+    <w:p>
+      <w:pPr>
+        <w:rPr>
+          <w:lang w:val="nl-NL"/>
+        </w:rPr>
+      </w:pPr>
     </w:p>
     <w:p>
       <w:pPr>
@@ -2703,7 +2782,6 @@
         <w:rPr>
           <w:lang w:val="nl-NL"/>
         </w:rPr>
-        <w:lastRenderedPageBreak/>
         <w:t>Planning</w:t>
       </w:r>
       <w:bookmarkEnd w:id="7"/>

</xml_diff>